<commit_message>
Filled out more stuff.
</commit_message>
<xml_diff>
--- a/GameDesignDoc.docx
+++ b/GameDesignDoc.docx
@@ -78,7 +78,7 @@
           <v:shape id="_x0000_i1025" type="#_x0000_t75" style="width:425.25pt;height:328.5pt" o:ole="">
             <v:imagedata r:id="rId6" o:title=""/>
           </v:shape>
-          <o:OLEObject Type="Embed" ProgID="Visio.Drawing.15" ShapeID="_x0000_i1025" DrawAspect="Content" ObjectID="_1695457505" r:id="rId7"/>
+          <o:OLEObject Type="Embed" ProgID="Visio.Drawing.15" ShapeID="_x0000_i1025" DrawAspect="Content" ObjectID="_1695459482" r:id="rId7"/>
         </w:object>
       </w:r>
     </w:p>
@@ -782,7 +782,7 @@
             <v:imagedata r:id="rId8" o:title=""/>
             <w10:wrap type="square" anchorx="margin"/>
           </v:shape>
-          <o:OLEObject Type="Embed" ProgID="Visio.Drawing.15" ShapeID="_x0000_s1027" DrawAspect="Content" ObjectID="_1695457506" r:id="rId9"/>
+          <o:OLEObject Type="Embed" ProgID="Visio.Drawing.15" ShapeID="_x0000_s1027" DrawAspect="Content" ObjectID="_1695459483" r:id="rId9"/>
         </w:object>
       </w:r>
       <w:r>
@@ -1446,11 +1446,9 @@
             <w:pPr>
               <w:cnfStyle w:val="000000100000" w:firstRow="0" w:lastRow="0" w:firstColumn="0" w:lastColumn="0" w:oddVBand="0" w:evenVBand="0" w:oddHBand="1" w:evenHBand="0" w:firstRowFirstColumn="0" w:firstRowLastColumn="0" w:lastRowFirstColumn="0" w:lastRowLastColumn="0"/>
             </w:pPr>
-            <w:proofErr w:type="spellStart"/>
             <w:r>
               <w:t>Vig</w:t>
             </w:r>
-            <w:proofErr w:type="spellEnd"/>
           </w:p>
         </w:tc>
         <w:tc>
@@ -2332,15 +2330,7 @@
     </w:p>
     <w:p>
       <w:r>
-        <w:t xml:space="preserve">Players who die will be revived at the Monolith they rested at last, with their Memories lost either to the enemy that defeated </w:t>
-      </w:r>
-      <w:proofErr w:type="gramStart"/>
-      <w:r>
-        <w:t>them, or</w:t>
-      </w:r>
-      <w:proofErr w:type="gramEnd"/>
-      <w:r>
-        <w:t xml:space="preserve"> placed at the last stable platform or piece of ground the player was at before dying (when against weaker enemies, or if they fell into a death pit).</w:t>
+        <w:t>Players who die will be revived at the Monolith they rested at last, with their Memories lost either to the enemy that defeated them, or placed at the last stable platform or piece of ground the player was at before dying (when against weaker enemies, or if they fell into a death pit).</w:t>
       </w:r>
     </w:p>
     <w:p>
@@ -2357,13 +2347,8 @@
       </w:r>
     </w:p>
     <w:p>
-      <w:proofErr w:type="gramStart"/>
-      <w:r>
-        <w:t>Amount</w:t>
-      </w:r>
-      <w:proofErr w:type="gramEnd"/>
-      <w:r>
-        <w:t xml:space="preserve"> of attacks, skills, and other actions that a character can perform.</w:t>
+      <w:r>
+        <w:t>Amount of attacks, skills, and other actions that a character can perform.</w:t>
       </w:r>
     </w:p>
     <w:p>
@@ -2978,7 +2963,17 @@
     </w:p>
     <w:p>
       <w:r>
-        <w:t>Measurement of the character’s ability to recover from becoming staggered or grounded. Balance reduces the amount of time characters are vulnerable and in a ‘countered’ state.</w:t>
+        <w:t xml:space="preserve">Measurement of the character’s ability to recover </w:t>
+      </w:r>
+      <w:r>
+        <w:rPr>
+          <w:b/>
+          <w:bCs/>
+        </w:rPr>
+        <w:t>from</w:t>
+      </w:r>
+      <w:r>
+        <w:t xml:space="preserve"> becoming staggered or grounded. Balance reduces the amount of time characters are vulnerable and in a ‘countered’ state.</w:t>
       </w:r>
       <w:r>
         <w:br/>
@@ -3342,15 +3337,7 @@
         <w:t xml:space="preserve"> – </w:t>
       </w:r>
       <w:r>
-        <w:t xml:space="preserve">Target has their defenses </w:t>
-      </w:r>
-      <w:proofErr w:type="gramStart"/>
-      <w:r>
-        <w:t>up, and</w:t>
-      </w:r>
-      <w:proofErr w:type="gramEnd"/>
-      <w:r>
-        <w:t xml:space="preserve"> will take massively reduced damage from sources in front of them.</w:t>
+        <w:t>Target has their defenses up, and will take massively reduced damage from sources in front of them.</w:t>
       </w:r>
       <w:r>
         <w:br/>
@@ -3384,15 +3371,7 @@
         <w:t xml:space="preserve"> </w:t>
       </w:r>
       <w:r>
-        <w:t>– Target is in mid-</w:t>
-      </w:r>
-      <w:proofErr w:type="gramStart"/>
-      <w:r>
-        <w:t>dodge, and</w:t>
-      </w:r>
-      <w:proofErr w:type="gramEnd"/>
-      <w:r>
-        <w:t xml:space="preserve"> will not take damage or register hits. While mid-dodge, the target cannot recover stamina.</w:t>
+        <w:t>– Target is in mid-dodge, and will not take damage or register hits. While mid-dodge, the target cannot recover stamina.</w:t>
       </w:r>
       <w:r>
         <w:br/>
@@ -3544,15 +3523,7 @@
       </w:r>
       <w:r>
         <w:br/>
-        <w:t xml:space="preserve">Stagger has a high </w:t>
-      </w:r>
-      <w:proofErr w:type="gramStart"/>
-      <w:r>
-        <w:t>priority, and</w:t>
-      </w:r>
-      <w:proofErr w:type="gramEnd"/>
-      <w:r>
-        <w:t xml:space="preserve"> will usually interrupt most other states.</w:t>
+        <w:t>Stagger has a high priority, and will usually interrupt most other states.</w:t>
       </w:r>
     </w:p>
     <w:p>
@@ -3656,15 +3627,7 @@
         <w:t>Reeling</w:t>
       </w:r>
       <w:r>
-        <w:t xml:space="preserve"> – Reeling occurs when stagger strikes in midair. When </w:t>
-      </w:r>
-      <w:proofErr w:type="gramStart"/>
-      <w:r>
-        <w:t>Reeling</w:t>
-      </w:r>
-      <w:proofErr w:type="gramEnd"/>
-      <w:r>
-        <w:t>, the target begins tumbling with minor aerial control. They can use a jump or dodge to recover in midair and land safely, or else they will become Grounded upon hitting a surface.</w:t>
+        <w:t xml:space="preserve"> – Reeling occurs when stagger strikes in midair. When Reeling, the target begins tumbling with minor aerial control. They can use a jump or dodge to recover in midair and land safely, or else they will become Grounded upon hitting a surface.</w:t>
       </w:r>
     </w:p>
     <w:p>
@@ -3690,15 +3653,7 @@
         <w:t xml:space="preserve"> </w:t>
       </w:r>
       <w:r>
-        <w:t xml:space="preserve">– Upon being riposted or hit with especially powerful staggering attacks, a target can become Countered. In this state, they take 33% extra damage from all sources, and can be subject to a Lethal Strike: </w:t>
-      </w:r>
-      <w:proofErr w:type="gramStart"/>
-      <w:r>
-        <w:t>the</w:t>
-      </w:r>
-      <w:proofErr w:type="gramEnd"/>
-      <w:r>
-        <w:t xml:space="preserve"> Lethal Strike will set both the target and the attacker into a Grab Sequence state, and inflicts extreme damage on the target.</w:t>
+        <w:t>– Upon being riposted or hit with especially powerful staggering attacks, a target can become Countered. In this state, they take 33% extra damage from all sources, and can be subject to a Lethal Strike: the Lethal Strike will set both the target and the attacker into a Grab Sequence state, and inflicts extreme damage on the target.</w:t>
       </w:r>
     </w:p>
     <w:p>
@@ -3876,7 +3831,57 @@
     </w:p>
     <w:p>
       <w:r>
-        <w:t>A measurement of physical power. Specific weapons and skills scale off the value of this stat to increase damage done. Side-benefits of Strength also include increasing resistance to fire slightly and boosting the character’s footing.</w:t>
+        <w:t>A measurement of physical power. Specific weapons and skills scale off the value of this stat to increase damage done.</w:t>
+      </w:r>
+      <w:r>
+        <w:t xml:space="preserve"> Most things that scale well off of Strength emphasize heavy, powerful, and large attacks. Examples of this would include:</w:t>
+      </w:r>
+    </w:p>
+    <w:p>
+      <w:pPr>
+        <w:pStyle w:val="ListParagraph"/>
+        <w:numPr>
+          <w:ilvl w:val="0"/>
+          <w:numId w:val="18"/>
+        </w:numPr>
+      </w:pPr>
+      <w:r>
+        <w:t>Melee Weapon: Aluminum Baseball Bat, Greatsword, Warhammer</w:t>
+      </w:r>
+    </w:p>
+    <w:p>
+      <w:pPr>
+        <w:pStyle w:val="ListParagraph"/>
+        <w:numPr>
+          <w:ilvl w:val="0"/>
+          <w:numId w:val="18"/>
+        </w:numPr>
+      </w:pPr>
+      <w:r>
+        <w:t>Ranged Weapon: Javelin, Rocks</w:t>
+      </w:r>
+    </w:p>
+    <w:p>
+      <w:pPr>
+        <w:pStyle w:val="ListParagraph"/>
+        <w:numPr>
+          <w:ilvl w:val="0"/>
+          <w:numId w:val="18"/>
+        </w:numPr>
+      </w:pPr>
+      <w:r>
+        <w:t xml:space="preserve">Skills: Heavy Kick, </w:t>
+      </w:r>
+      <w:r>
+        <w:t>Shoulder Check</w:t>
+      </w:r>
+      <w:r>
+        <w:t>, Grapple</w:t>
+      </w:r>
+    </w:p>
+    <w:p>
+      <w:r>
+        <w:t>Side-benefits of Strength also include increasing resistance to fire slightly and boosting the character’s footing.</w:t>
       </w:r>
     </w:p>
     <w:p>
@@ -3889,7 +3894,57 @@
     </w:p>
     <w:p>
       <w:r>
-        <w:t>Measure of the character’s deftness. Specific weapons and skills scale off Agility to increase damage done. Side-benefits of Agility also include slight benefits to resisting physical damage, and small improvement to balance.</w:t>
+        <w:t xml:space="preserve">Measure of the character’s deftness. Specific weapons and skills scale off Agility to increase damage done. </w:t>
+      </w:r>
+      <w:r>
+        <w:t>Most things scaling off of Agility involve quick, responsive actions. Examples include:</w:t>
+      </w:r>
+    </w:p>
+    <w:p>
+      <w:pPr>
+        <w:pStyle w:val="ListParagraph"/>
+        <w:numPr>
+          <w:ilvl w:val="0"/>
+          <w:numId w:val="19"/>
+        </w:numPr>
+      </w:pPr>
+      <w:r>
+        <w:t>Melee Weapon: Rapier, Scalpel, Katana, Urumi</w:t>
+      </w:r>
+    </w:p>
+    <w:p>
+      <w:pPr>
+        <w:pStyle w:val="ListParagraph"/>
+        <w:numPr>
+          <w:ilvl w:val="0"/>
+          <w:numId w:val="19"/>
+        </w:numPr>
+      </w:pPr>
+      <w:r>
+        <w:t>Ranged Weapon: Crossbow, Longbow, Bolt-Action Rifle</w:t>
+      </w:r>
+    </w:p>
+    <w:p>
+      <w:pPr>
+        <w:pStyle w:val="ListParagraph"/>
+        <w:numPr>
+          <w:ilvl w:val="0"/>
+          <w:numId w:val="19"/>
+        </w:numPr>
+      </w:pPr>
+      <w:r>
+        <w:t xml:space="preserve">Skills: Trip, </w:t>
+      </w:r>
+      <w:r>
+        <w:t xml:space="preserve">Feint, </w:t>
+      </w:r>
+      <w:r>
+        <w:t>Judo Counter, Riposte, Somersault Lunge</w:t>
+      </w:r>
+    </w:p>
+    <w:p>
+      <w:r>
+        <w:t>Side-benefits of Agility also include slight benefits to resisting physical damage, and small improvement to balance.</w:t>
       </w:r>
     </w:p>
     <w:p>
@@ -3902,7 +3957,52 @@
     </w:p>
     <w:p>
       <w:r>
-        <w:t>Measure of mental capacity. Intelligence is useful for weapons and skills scaling off the stat, to increase their damage. The side-benefits of Intelligence include small bonuses against magical damage, and slight improvements to skill usage speed.</w:t>
+        <w:t xml:space="preserve">Measure of mental capacity. Intelligence is useful for weapons and skills scaling off the stat, to increase their damage. </w:t>
+      </w:r>
+      <w:r>
+        <w:t>Most things scaling with Intelligence usually focus on doing Magic or Electrical damage, and otherwise involve interacting with complex, “high-tech” weapons. Examples would be:</w:t>
+      </w:r>
+    </w:p>
+    <w:p>
+      <w:pPr>
+        <w:pStyle w:val="ListParagraph"/>
+        <w:numPr>
+          <w:ilvl w:val="0"/>
+          <w:numId w:val="20"/>
+        </w:numPr>
+      </w:pPr>
+      <w:r>
+        <w:t>Melee Weapon: Drill, Warmage Staff, Electromagnetic Hammer</w:t>
+      </w:r>
+    </w:p>
+    <w:p>
+      <w:pPr>
+        <w:pStyle w:val="ListParagraph"/>
+        <w:numPr>
+          <w:ilvl w:val="0"/>
+          <w:numId w:val="20"/>
+        </w:numPr>
+      </w:pPr>
+      <w:r>
+        <w:t>Ranged Weapon: Wand, Railgun</w:t>
+      </w:r>
+    </w:p>
+    <w:p>
+      <w:pPr>
+        <w:pStyle w:val="ListParagraph"/>
+        <w:numPr>
+          <w:ilvl w:val="0"/>
+          <w:numId w:val="20"/>
+        </w:numPr>
+      </w:pPr>
+      <w:r>
+        <w:t>Skills: Throw Lightning, Eldritch Missile</w:t>
+      </w:r>
+    </w:p>
+    <w:p>
+      <w:r>
+        <w:lastRenderedPageBreak/>
+        <w:t>The side-benefits of Intelligence include small bonuses against magical damage, and slight improvements to skill usage speed.</w:t>
       </w:r>
     </w:p>
     <w:p>
@@ -3918,7 +4018,51 @@
         <w:t xml:space="preserve">Measure of mental </w:t>
       </w:r>
       <w:r>
-        <w:t>stability and conviction. Willpower is used to improve the scaling on corresponding skills and weapons, boosting the effects and damage. Willpower also provides slight benefits to resisting dark damage and curses.</w:t>
+        <w:t xml:space="preserve">stability and conviction. Willpower is used to improve the scaling on corresponding skills and weapons, boosting the effects and damage. </w:t>
+      </w:r>
+      <w:r>
+        <w:t>Things associated with Willpower scaling often deal Fire or Frost damage, and otherwise represent skills or implements requiring raw belief or courage to use. Examples include:</w:t>
+      </w:r>
+    </w:p>
+    <w:p>
+      <w:pPr>
+        <w:pStyle w:val="ListParagraph"/>
+        <w:numPr>
+          <w:ilvl w:val="0"/>
+          <w:numId w:val="21"/>
+        </w:numPr>
+      </w:pPr>
+      <w:r>
+        <w:t>Melee Weapon: Torch, Ice Spear, Sacred Mace</w:t>
+      </w:r>
+    </w:p>
+    <w:p>
+      <w:pPr>
+        <w:pStyle w:val="ListParagraph"/>
+        <w:numPr>
+          <w:ilvl w:val="0"/>
+          <w:numId w:val="21"/>
+        </w:numPr>
+      </w:pPr>
+      <w:r>
+        <w:t>Ranged Weapon: Flamethrower, Grenades</w:t>
+      </w:r>
+    </w:p>
+    <w:p>
+      <w:pPr>
+        <w:pStyle w:val="ListParagraph"/>
+        <w:numPr>
+          <w:ilvl w:val="0"/>
+          <w:numId w:val="21"/>
+        </w:numPr>
+      </w:pPr>
+      <w:r>
+        <w:t>Skills: Burning Hand, Blizzard</w:t>
+      </w:r>
+    </w:p>
+    <w:p>
+      <w:r>
+        <w:t>Willpower also provides slight benefits to resisting dark damage and curses.</w:t>
       </w:r>
     </w:p>
     <w:p>
@@ -3998,7 +4142,6 @@
         <w:pStyle w:val="Heading2"/>
       </w:pPr>
       <w:r>
-        <w:lastRenderedPageBreak/>
         <w:t>Level</w:t>
       </w:r>
     </w:p>
@@ -4192,6 +4335,7 @@
           </w:tcPr>
           <w:p>
             <w:r>
+              <w:lastRenderedPageBreak/>
               <w:t>Agility</w:t>
             </w:r>
           </w:p>
@@ -4360,6 +4504,9 @@
           <w:p>
             <w:r>
               <w:t>Power Strike</w:t>
+            </w:r>
+            <w:r>
+              <w:t xml:space="preserve"> – Lunge forward a set distance and deal a melee attack.</w:t>
             </w:r>
           </w:p>
         </w:tc>
@@ -4391,7 +4538,13 @@
     </w:p>
     <w:p>
       <w:r>
-        <w:t>Heavyweight ranged character.</w:t>
+        <w:t xml:space="preserve">Heavyweight </w:t>
+      </w:r>
+      <w:r>
+        <w:t>mixed-range</w:t>
+      </w:r>
+      <w:r>
+        <w:t xml:space="preserve"> character.</w:t>
       </w:r>
     </w:p>
     <w:tbl>
@@ -4693,7 +4846,6 @@
           </w:tcPr>
           <w:p>
             <w:r>
-              <w:lastRenderedPageBreak/>
               <w:t>Armor</w:t>
             </w:r>
           </w:p>
@@ -4727,6 +4879,9 @@
           <w:p>
             <w:r>
               <w:t>Pistol Shot</w:t>
+            </w:r>
+            <w:r>
+              <w:t xml:space="preserve"> – Draws out a sidearm for a precise ranged attack for minor damage.</w:t>
             </w:r>
           </w:p>
         </w:tc>
@@ -5077,6 +5232,9 @@
             <w:r>
               <w:t>Kick</w:t>
             </w:r>
+            <w:r>
+              <w:t xml:space="preserve"> – Heavy crushing damage with high damage dealt to Footing.</w:t>
+            </w:r>
           </w:p>
         </w:tc>
       </w:tr>
@@ -5087,6 +5245,7 @@
         <w:pStyle w:val="Heading3"/>
       </w:pPr>
       <w:r>
+        <w:lastRenderedPageBreak/>
         <w:t>Student</w:t>
       </w:r>
     </w:p>
@@ -5103,6 +5262,11 @@
           <w:iCs/>
         </w:rPr>
         <w:t>Affluent and bright, your survival can be attributed to your quick thinking and adaptability.</w:t>
+      </w:r>
+    </w:p>
+    <w:p>
+      <w:r>
+        <w:t>Light-weight all-arounder with a bit of emphasis on casting rather than melee.</w:t>
       </w:r>
     </w:p>
     <w:tbl>
@@ -5412,6 +5576,9 @@
             <w:r>
               <w:t>Feint</w:t>
             </w:r>
+            <w:r>
+              <w:t xml:space="preserve"> – Deals an attack that slows an enemy down and lets you move through them, rather than damage.</w:t>
+            </w:r>
           </w:p>
         </w:tc>
       </w:tr>
@@ -5438,6 +5605,11 @@
           <w:iCs/>
         </w:rPr>
         <w:t>Your background is in enforcing law. But what can you do when society is crumbling around you?</w:t>
+      </w:r>
+    </w:p>
+    <w:p>
+      <w:r>
+        <w:t>Heavy ranged build.</w:t>
       </w:r>
     </w:p>
     <w:tbl>
@@ -5592,7 +5764,6 @@
           </w:tcPr>
           <w:p>
             <w:r>
-              <w:lastRenderedPageBreak/>
               <w:t>Intelligence</w:t>
             </w:r>
           </w:p>
@@ -5783,6 +5954,11 @@
           <w:iCs/>
         </w:rPr>
         <w:t>This day had been foretold…</w:t>
+      </w:r>
+    </w:p>
+    <w:p>
+      <w:r>
+        <w:t>Pure caster.</w:t>
       </w:r>
     </w:p>
     <w:tbl>
@@ -5937,6 +6113,7 @@
           </w:tcPr>
           <w:p>
             <w:r>
+              <w:lastRenderedPageBreak/>
               <w:t>Intelligence</w:t>
             </w:r>
           </w:p>
@@ -6101,6 +6278,9 @@
             <w:r>
               <w:t>Ensorcelled Pact</w:t>
             </w:r>
+            <w:r>
+              <w:t xml:space="preserve"> – Use to obtain a temporary boost to your jump height, and add Magic damage to your weapon.</w:t>
+            </w:r>
           </w:p>
         </w:tc>
       </w:tr>
@@ -6127,6 +6307,11 @@
           <w:iCs/>
         </w:rPr>
         <w:t>There isn’t anything that stands out about you – other than the fact that you managed to survive this mess.</w:t>
+      </w:r>
+    </w:p>
+    <w:p>
+      <w:r>
+        <w:t>Completely balanced, generic start.</w:t>
       </w:r>
     </w:p>
     <w:tbl>
@@ -6399,6 +6584,9 @@
           <w:p>
             <w:r>
               <w:t>Rubble Toss</w:t>
+            </w:r>
+            <w:r>
+              <w:t xml:space="preserve"> – Throws an arcing rock for minor crushing damage, with decent Footing damage.</w:t>
             </w:r>
           </w:p>
         </w:tc>
@@ -6644,6 +6832,119 @@
     </w:lvl>
   </w:abstractNum>
   <w:abstractNum w:abstractNumId="2" w15:restartNumberingAfterBreak="0">
+    <w:nsid w:val="0C677A51"/>
+    <w:multiLevelType w:val="hybridMultilevel"/>
+    <w:tmpl w:val="94785436"/>
+    <w:lvl w:ilvl="0" w:tplc="04090001">
+      <w:start w:val="1"/>
+      <w:numFmt w:val="bullet"/>
+      <w:lvlText w:val=""/>
+      <w:lvlJc w:val="left"/>
+      <w:pPr>
+        <w:ind w:left="720" w:hanging="360"/>
+      </w:pPr>
+      <w:rPr>
+        <w:rFonts w:ascii="Symbol" w:hAnsi="Symbol" w:hint="default"/>
+      </w:rPr>
+    </w:lvl>
+    <w:lvl w:ilvl="1" w:tplc="04090003" w:tentative="1">
+      <w:start w:val="1"/>
+      <w:numFmt w:val="bullet"/>
+      <w:lvlText w:val="o"/>
+      <w:lvlJc w:val="left"/>
+      <w:pPr>
+        <w:ind w:left="1440" w:hanging="360"/>
+      </w:pPr>
+      <w:rPr>
+        <w:rFonts w:ascii="Courier New" w:hAnsi="Courier New" w:cs="Courier New" w:hint="default"/>
+      </w:rPr>
+    </w:lvl>
+    <w:lvl w:ilvl="2" w:tplc="04090005" w:tentative="1">
+      <w:start w:val="1"/>
+      <w:numFmt w:val="bullet"/>
+      <w:lvlText w:val=""/>
+      <w:lvlJc w:val="left"/>
+      <w:pPr>
+        <w:ind w:left="2160" w:hanging="360"/>
+      </w:pPr>
+      <w:rPr>
+        <w:rFonts w:ascii="Wingdings" w:hAnsi="Wingdings" w:hint="default"/>
+      </w:rPr>
+    </w:lvl>
+    <w:lvl w:ilvl="3" w:tplc="04090001" w:tentative="1">
+      <w:start w:val="1"/>
+      <w:numFmt w:val="bullet"/>
+      <w:lvlText w:val=""/>
+      <w:lvlJc w:val="left"/>
+      <w:pPr>
+        <w:ind w:left="2880" w:hanging="360"/>
+      </w:pPr>
+      <w:rPr>
+        <w:rFonts w:ascii="Symbol" w:hAnsi="Symbol" w:hint="default"/>
+      </w:rPr>
+    </w:lvl>
+    <w:lvl w:ilvl="4" w:tplc="04090003" w:tentative="1">
+      <w:start w:val="1"/>
+      <w:numFmt w:val="bullet"/>
+      <w:lvlText w:val="o"/>
+      <w:lvlJc w:val="left"/>
+      <w:pPr>
+        <w:ind w:left="3600" w:hanging="360"/>
+      </w:pPr>
+      <w:rPr>
+        <w:rFonts w:ascii="Courier New" w:hAnsi="Courier New" w:cs="Courier New" w:hint="default"/>
+      </w:rPr>
+    </w:lvl>
+    <w:lvl w:ilvl="5" w:tplc="04090005" w:tentative="1">
+      <w:start w:val="1"/>
+      <w:numFmt w:val="bullet"/>
+      <w:lvlText w:val=""/>
+      <w:lvlJc w:val="left"/>
+      <w:pPr>
+        <w:ind w:left="4320" w:hanging="360"/>
+      </w:pPr>
+      <w:rPr>
+        <w:rFonts w:ascii="Wingdings" w:hAnsi="Wingdings" w:hint="default"/>
+      </w:rPr>
+    </w:lvl>
+    <w:lvl w:ilvl="6" w:tplc="04090001" w:tentative="1">
+      <w:start w:val="1"/>
+      <w:numFmt w:val="bullet"/>
+      <w:lvlText w:val=""/>
+      <w:lvlJc w:val="left"/>
+      <w:pPr>
+        <w:ind w:left="5040" w:hanging="360"/>
+      </w:pPr>
+      <w:rPr>
+        <w:rFonts w:ascii="Symbol" w:hAnsi="Symbol" w:hint="default"/>
+      </w:rPr>
+    </w:lvl>
+    <w:lvl w:ilvl="7" w:tplc="04090003" w:tentative="1">
+      <w:start w:val="1"/>
+      <w:numFmt w:val="bullet"/>
+      <w:lvlText w:val="o"/>
+      <w:lvlJc w:val="left"/>
+      <w:pPr>
+        <w:ind w:left="5760" w:hanging="360"/>
+      </w:pPr>
+      <w:rPr>
+        <w:rFonts w:ascii="Courier New" w:hAnsi="Courier New" w:cs="Courier New" w:hint="default"/>
+      </w:rPr>
+    </w:lvl>
+    <w:lvl w:ilvl="8" w:tplc="04090005" w:tentative="1">
+      <w:start w:val="1"/>
+      <w:numFmt w:val="bullet"/>
+      <w:lvlText w:val=""/>
+      <w:lvlJc w:val="left"/>
+      <w:pPr>
+        <w:ind w:left="6480" w:hanging="360"/>
+      </w:pPr>
+      <w:rPr>
+        <w:rFonts w:ascii="Wingdings" w:hAnsi="Wingdings" w:hint="default"/>
+      </w:rPr>
+    </w:lvl>
+  </w:abstractNum>
+  <w:abstractNum w:abstractNumId="3" w15:restartNumberingAfterBreak="0">
     <w:nsid w:val="0FA569CC"/>
     <w:multiLevelType w:val="hybridMultilevel"/>
     <w:tmpl w:val="0870F7D4"/>
@@ -6756,7 +7057,233 @@
       </w:rPr>
     </w:lvl>
   </w:abstractNum>
-  <w:abstractNum w:abstractNumId="3" w15:restartNumberingAfterBreak="0">
+  <w:abstractNum w:abstractNumId="4" w15:restartNumberingAfterBreak="0">
+    <w:nsid w:val="12AE58CA"/>
+    <w:multiLevelType w:val="hybridMultilevel"/>
+    <w:tmpl w:val="F8DEF308"/>
+    <w:lvl w:ilvl="0" w:tplc="04090001">
+      <w:start w:val="1"/>
+      <w:numFmt w:val="bullet"/>
+      <w:lvlText w:val=""/>
+      <w:lvlJc w:val="left"/>
+      <w:pPr>
+        <w:ind w:left="720" w:hanging="360"/>
+      </w:pPr>
+      <w:rPr>
+        <w:rFonts w:ascii="Symbol" w:hAnsi="Symbol" w:hint="default"/>
+      </w:rPr>
+    </w:lvl>
+    <w:lvl w:ilvl="1" w:tplc="04090003" w:tentative="1">
+      <w:start w:val="1"/>
+      <w:numFmt w:val="bullet"/>
+      <w:lvlText w:val="o"/>
+      <w:lvlJc w:val="left"/>
+      <w:pPr>
+        <w:ind w:left="1440" w:hanging="360"/>
+      </w:pPr>
+      <w:rPr>
+        <w:rFonts w:ascii="Courier New" w:hAnsi="Courier New" w:cs="Courier New" w:hint="default"/>
+      </w:rPr>
+    </w:lvl>
+    <w:lvl w:ilvl="2" w:tplc="04090005" w:tentative="1">
+      <w:start w:val="1"/>
+      <w:numFmt w:val="bullet"/>
+      <w:lvlText w:val=""/>
+      <w:lvlJc w:val="left"/>
+      <w:pPr>
+        <w:ind w:left="2160" w:hanging="360"/>
+      </w:pPr>
+      <w:rPr>
+        <w:rFonts w:ascii="Wingdings" w:hAnsi="Wingdings" w:hint="default"/>
+      </w:rPr>
+    </w:lvl>
+    <w:lvl w:ilvl="3" w:tplc="04090001" w:tentative="1">
+      <w:start w:val="1"/>
+      <w:numFmt w:val="bullet"/>
+      <w:lvlText w:val=""/>
+      <w:lvlJc w:val="left"/>
+      <w:pPr>
+        <w:ind w:left="2880" w:hanging="360"/>
+      </w:pPr>
+      <w:rPr>
+        <w:rFonts w:ascii="Symbol" w:hAnsi="Symbol" w:hint="default"/>
+      </w:rPr>
+    </w:lvl>
+    <w:lvl w:ilvl="4" w:tplc="04090003" w:tentative="1">
+      <w:start w:val="1"/>
+      <w:numFmt w:val="bullet"/>
+      <w:lvlText w:val="o"/>
+      <w:lvlJc w:val="left"/>
+      <w:pPr>
+        <w:ind w:left="3600" w:hanging="360"/>
+      </w:pPr>
+      <w:rPr>
+        <w:rFonts w:ascii="Courier New" w:hAnsi="Courier New" w:cs="Courier New" w:hint="default"/>
+      </w:rPr>
+    </w:lvl>
+    <w:lvl w:ilvl="5" w:tplc="04090005" w:tentative="1">
+      <w:start w:val="1"/>
+      <w:numFmt w:val="bullet"/>
+      <w:lvlText w:val=""/>
+      <w:lvlJc w:val="left"/>
+      <w:pPr>
+        <w:ind w:left="4320" w:hanging="360"/>
+      </w:pPr>
+      <w:rPr>
+        <w:rFonts w:ascii="Wingdings" w:hAnsi="Wingdings" w:hint="default"/>
+      </w:rPr>
+    </w:lvl>
+    <w:lvl w:ilvl="6" w:tplc="04090001" w:tentative="1">
+      <w:start w:val="1"/>
+      <w:numFmt w:val="bullet"/>
+      <w:lvlText w:val=""/>
+      <w:lvlJc w:val="left"/>
+      <w:pPr>
+        <w:ind w:left="5040" w:hanging="360"/>
+      </w:pPr>
+      <w:rPr>
+        <w:rFonts w:ascii="Symbol" w:hAnsi="Symbol" w:hint="default"/>
+      </w:rPr>
+    </w:lvl>
+    <w:lvl w:ilvl="7" w:tplc="04090003" w:tentative="1">
+      <w:start w:val="1"/>
+      <w:numFmt w:val="bullet"/>
+      <w:lvlText w:val="o"/>
+      <w:lvlJc w:val="left"/>
+      <w:pPr>
+        <w:ind w:left="5760" w:hanging="360"/>
+      </w:pPr>
+      <w:rPr>
+        <w:rFonts w:ascii="Courier New" w:hAnsi="Courier New" w:cs="Courier New" w:hint="default"/>
+      </w:rPr>
+    </w:lvl>
+    <w:lvl w:ilvl="8" w:tplc="04090005" w:tentative="1">
+      <w:start w:val="1"/>
+      <w:numFmt w:val="bullet"/>
+      <w:lvlText w:val=""/>
+      <w:lvlJc w:val="left"/>
+      <w:pPr>
+        <w:ind w:left="6480" w:hanging="360"/>
+      </w:pPr>
+      <w:rPr>
+        <w:rFonts w:ascii="Wingdings" w:hAnsi="Wingdings" w:hint="default"/>
+      </w:rPr>
+    </w:lvl>
+  </w:abstractNum>
+  <w:abstractNum w:abstractNumId="5" w15:restartNumberingAfterBreak="0">
+    <w:nsid w:val="14D01D78"/>
+    <w:multiLevelType w:val="hybridMultilevel"/>
+    <w:tmpl w:val="79148EBE"/>
+    <w:lvl w:ilvl="0" w:tplc="04090001">
+      <w:start w:val="1"/>
+      <w:numFmt w:val="bullet"/>
+      <w:lvlText w:val=""/>
+      <w:lvlJc w:val="left"/>
+      <w:pPr>
+        <w:ind w:left="720" w:hanging="360"/>
+      </w:pPr>
+      <w:rPr>
+        <w:rFonts w:ascii="Symbol" w:hAnsi="Symbol" w:hint="default"/>
+      </w:rPr>
+    </w:lvl>
+    <w:lvl w:ilvl="1" w:tplc="04090003" w:tentative="1">
+      <w:start w:val="1"/>
+      <w:numFmt w:val="bullet"/>
+      <w:lvlText w:val="o"/>
+      <w:lvlJc w:val="left"/>
+      <w:pPr>
+        <w:ind w:left="1440" w:hanging="360"/>
+      </w:pPr>
+      <w:rPr>
+        <w:rFonts w:ascii="Courier New" w:hAnsi="Courier New" w:cs="Courier New" w:hint="default"/>
+      </w:rPr>
+    </w:lvl>
+    <w:lvl w:ilvl="2" w:tplc="04090005" w:tentative="1">
+      <w:start w:val="1"/>
+      <w:numFmt w:val="bullet"/>
+      <w:lvlText w:val=""/>
+      <w:lvlJc w:val="left"/>
+      <w:pPr>
+        <w:ind w:left="2160" w:hanging="360"/>
+      </w:pPr>
+      <w:rPr>
+        <w:rFonts w:ascii="Wingdings" w:hAnsi="Wingdings" w:hint="default"/>
+      </w:rPr>
+    </w:lvl>
+    <w:lvl w:ilvl="3" w:tplc="04090001" w:tentative="1">
+      <w:start w:val="1"/>
+      <w:numFmt w:val="bullet"/>
+      <w:lvlText w:val=""/>
+      <w:lvlJc w:val="left"/>
+      <w:pPr>
+        <w:ind w:left="2880" w:hanging="360"/>
+      </w:pPr>
+      <w:rPr>
+        <w:rFonts w:ascii="Symbol" w:hAnsi="Symbol" w:hint="default"/>
+      </w:rPr>
+    </w:lvl>
+    <w:lvl w:ilvl="4" w:tplc="04090003" w:tentative="1">
+      <w:start w:val="1"/>
+      <w:numFmt w:val="bullet"/>
+      <w:lvlText w:val="o"/>
+      <w:lvlJc w:val="left"/>
+      <w:pPr>
+        <w:ind w:left="3600" w:hanging="360"/>
+      </w:pPr>
+      <w:rPr>
+        <w:rFonts w:ascii="Courier New" w:hAnsi="Courier New" w:cs="Courier New" w:hint="default"/>
+      </w:rPr>
+    </w:lvl>
+    <w:lvl w:ilvl="5" w:tplc="04090005" w:tentative="1">
+      <w:start w:val="1"/>
+      <w:numFmt w:val="bullet"/>
+      <w:lvlText w:val=""/>
+      <w:lvlJc w:val="left"/>
+      <w:pPr>
+        <w:ind w:left="4320" w:hanging="360"/>
+      </w:pPr>
+      <w:rPr>
+        <w:rFonts w:ascii="Wingdings" w:hAnsi="Wingdings" w:hint="default"/>
+      </w:rPr>
+    </w:lvl>
+    <w:lvl w:ilvl="6" w:tplc="04090001" w:tentative="1">
+      <w:start w:val="1"/>
+      <w:numFmt w:val="bullet"/>
+      <w:lvlText w:val=""/>
+      <w:lvlJc w:val="left"/>
+      <w:pPr>
+        <w:ind w:left="5040" w:hanging="360"/>
+      </w:pPr>
+      <w:rPr>
+        <w:rFonts w:ascii="Symbol" w:hAnsi="Symbol" w:hint="default"/>
+      </w:rPr>
+    </w:lvl>
+    <w:lvl w:ilvl="7" w:tplc="04090003" w:tentative="1">
+      <w:start w:val="1"/>
+      <w:numFmt w:val="bullet"/>
+      <w:lvlText w:val="o"/>
+      <w:lvlJc w:val="left"/>
+      <w:pPr>
+        <w:ind w:left="5760" w:hanging="360"/>
+      </w:pPr>
+      <w:rPr>
+        <w:rFonts w:ascii="Courier New" w:hAnsi="Courier New" w:cs="Courier New" w:hint="default"/>
+      </w:rPr>
+    </w:lvl>
+    <w:lvl w:ilvl="8" w:tplc="04090005" w:tentative="1">
+      <w:start w:val="1"/>
+      <w:numFmt w:val="bullet"/>
+      <w:lvlText w:val=""/>
+      <w:lvlJc w:val="left"/>
+      <w:pPr>
+        <w:ind w:left="6480" w:hanging="360"/>
+      </w:pPr>
+      <w:rPr>
+        <w:rFonts w:ascii="Wingdings" w:hAnsi="Wingdings" w:hint="default"/>
+      </w:rPr>
+    </w:lvl>
+  </w:abstractNum>
+  <w:abstractNum w:abstractNumId="6" w15:restartNumberingAfterBreak="0">
     <w:nsid w:val="1E3F1DF8"/>
     <w:multiLevelType w:val="hybridMultilevel"/>
     <w:tmpl w:val="C056303E"/>
@@ -6869,7 +7396,7 @@
       </w:rPr>
     </w:lvl>
   </w:abstractNum>
-  <w:abstractNum w:abstractNumId="4" w15:restartNumberingAfterBreak="0">
+  <w:abstractNum w:abstractNumId="7" w15:restartNumberingAfterBreak="0">
     <w:nsid w:val="310B35B6"/>
     <w:multiLevelType w:val="hybridMultilevel"/>
     <w:tmpl w:val="AB9AB852"/>
@@ -6982,7 +7509,7 @@
       </w:rPr>
     </w:lvl>
   </w:abstractNum>
-  <w:abstractNum w:abstractNumId="5" w15:restartNumberingAfterBreak="0">
+  <w:abstractNum w:abstractNumId="8" w15:restartNumberingAfterBreak="0">
     <w:nsid w:val="32657F9F"/>
     <w:multiLevelType w:val="hybridMultilevel"/>
     <w:tmpl w:val="ABD0D06E"/>
@@ -7095,7 +7622,7 @@
       </w:rPr>
     </w:lvl>
   </w:abstractNum>
-  <w:abstractNum w:abstractNumId="6" w15:restartNumberingAfterBreak="0">
+  <w:abstractNum w:abstractNumId="9" w15:restartNumberingAfterBreak="0">
     <w:nsid w:val="34E9150B"/>
     <w:multiLevelType w:val="hybridMultilevel"/>
     <w:tmpl w:val="DA04616C"/>
@@ -7208,7 +7735,7 @@
       </w:rPr>
     </w:lvl>
   </w:abstractNum>
-  <w:abstractNum w:abstractNumId="7" w15:restartNumberingAfterBreak="0">
+  <w:abstractNum w:abstractNumId="10" w15:restartNumberingAfterBreak="0">
     <w:nsid w:val="4A475218"/>
     <w:multiLevelType w:val="hybridMultilevel"/>
     <w:tmpl w:val="4DF648AC"/>
@@ -7321,7 +7848,7 @@
       </w:rPr>
     </w:lvl>
   </w:abstractNum>
-  <w:abstractNum w:abstractNumId="8" w15:restartNumberingAfterBreak="0">
+  <w:abstractNum w:abstractNumId="11" w15:restartNumberingAfterBreak="0">
     <w:nsid w:val="583A6F83"/>
     <w:multiLevelType w:val="hybridMultilevel"/>
     <w:tmpl w:val="73D4E6EE"/>
@@ -7434,7 +7961,7 @@
       </w:rPr>
     </w:lvl>
   </w:abstractNum>
-  <w:abstractNum w:abstractNumId="9" w15:restartNumberingAfterBreak="0">
+  <w:abstractNum w:abstractNumId="12" w15:restartNumberingAfterBreak="0">
     <w:nsid w:val="5B2A2DB2"/>
     <w:multiLevelType w:val="hybridMultilevel"/>
     <w:tmpl w:val="60A286A6"/>
@@ -7547,7 +8074,7 @@
       </w:rPr>
     </w:lvl>
   </w:abstractNum>
-  <w:abstractNum w:abstractNumId="10" w15:restartNumberingAfterBreak="0">
+  <w:abstractNum w:abstractNumId="13" w15:restartNumberingAfterBreak="0">
     <w:nsid w:val="5B633862"/>
     <w:multiLevelType w:val="hybridMultilevel"/>
     <w:tmpl w:val="7914574C"/>
@@ -7660,7 +8187,7 @@
       </w:rPr>
     </w:lvl>
   </w:abstractNum>
-  <w:abstractNum w:abstractNumId="11" w15:restartNumberingAfterBreak="0">
+  <w:abstractNum w:abstractNumId="14" w15:restartNumberingAfterBreak="0">
     <w:nsid w:val="63FC161E"/>
     <w:multiLevelType w:val="hybridMultilevel"/>
     <w:tmpl w:val="5C046A06"/>
@@ -7773,7 +8300,7 @@
       </w:rPr>
     </w:lvl>
   </w:abstractNum>
-  <w:abstractNum w:abstractNumId="12" w15:restartNumberingAfterBreak="0">
+  <w:abstractNum w:abstractNumId="15" w15:restartNumberingAfterBreak="0">
     <w:nsid w:val="6925089C"/>
     <w:multiLevelType w:val="hybridMultilevel"/>
     <w:tmpl w:val="D8F81ED8"/>
@@ -7886,7 +8413,7 @@
       </w:rPr>
     </w:lvl>
   </w:abstractNum>
-  <w:abstractNum w:abstractNumId="13" w15:restartNumberingAfterBreak="0">
+  <w:abstractNum w:abstractNumId="16" w15:restartNumberingAfterBreak="0">
     <w:nsid w:val="69357214"/>
     <w:multiLevelType w:val="hybridMultilevel"/>
     <w:tmpl w:val="8AAA3A10"/>
@@ -7972,7 +8499,7 @@
       </w:pPr>
     </w:lvl>
   </w:abstractNum>
-  <w:abstractNum w:abstractNumId="14" w15:restartNumberingAfterBreak="0">
+  <w:abstractNum w:abstractNumId="17" w15:restartNumberingAfterBreak="0">
     <w:nsid w:val="6D176A2A"/>
     <w:multiLevelType w:val="hybridMultilevel"/>
     <w:tmpl w:val="11BEE84A"/>
@@ -8085,7 +8612,120 @@
       </w:rPr>
     </w:lvl>
   </w:abstractNum>
-  <w:abstractNum w:abstractNumId="15" w15:restartNumberingAfterBreak="0">
+  <w:abstractNum w:abstractNumId="18" w15:restartNumberingAfterBreak="0">
+    <w:nsid w:val="6F1557B3"/>
+    <w:multiLevelType w:val="hybridMultilevel"/>
+    <w:tmpl w:val="50E4AFD8"/>
+    <w:lvl w:ilvl="0" w:tplc="04090001">
+      <w:start w:val="1"/>
+      <w:numFmt w:val="bullet"/>
+      <w:lvlText w:val=""/>
+      <w:lvlJc w:val="left"/>
+      <w:pPr>
+        <w:ind w:left="720" w:hanging="360"/>
+      </w:pPr>
+      <w:rPr>
+        <w:rFonts w:ascii="Symbol" w:hAnsi="Symbol" w:hint="default"/>
+      </w:rPr>
+    </w:lvl>
+    <w:lvl w:ilvl="1" w:tplc="04090003" w:tentative="1">
+      <w:start w:val="1"/>
+      <w:numFmt w:val="bullet"/>
+      <w:lvlText w:val="o"/>
+      <w:lvlJc w:val="left"/>
+      <w:pPr>
+        <w:ind w:left="1440" w:hanging="360"/>
+      </w:pPr>
+      <w:rPr>
+        <w:rFonts w:ascii="Courier New" w:hAnsi="Courier New" w:cs="Courier New" w:hint="default"/>
+      </w:rPr>
+    </w:lvl>
+    <w:lvl w:ilvl="2" w:tplc="04090005" w:tentative="1">
+      <w:start w:val="1"/>
+      <w:numFmt w:val="bullet"/>
+      <w:lvlText w:val=""/>
+      <w:lvlJc w:val="left"/>
+      <w:pPr>
+        <w:ind w:left="2160" w:hanging="360"/>
+      </w:pPr>
+      <w:rPr>
+        <w:rFonts w:ascii="Wingdings" w:hAnsi="Wingdings" w:hint="default"/>
+      </w:rPr>
+    </w:lvl>
+    <w:lvl w:ilvl="3" w:tplc="04090001" w:tentative="1">
+      <w:start w:val="1"/>
+      <w:numFmt w:val="bullet"/>
+      <w:lvlText w:val=""/>
+      <w:lvlJc w:val="left"/>
+      <w:pPr>
+        <w:ind w:left="2880" w:hanging="360"/>
+      </w:pPr>
+      <w:rPr>
+        <w:rFonts w:ascii="Symbol" w:hAnsi="Symbol" w:hint="default"/>
+      </w:rPr>
+    </w:lvl>
+    <w:lvl w:ilvl="4" w:tplc="04090003" w:tentative="1">
+      <w:start w:val="1"/>
+      <w:numFmt w:val="bullet"/>
+      <w:lvlText w:val="o"/>
+      <w:lvlJc w:val="left"/>
+      <w:pPr>
+        <w:ind w:left="3600" w:hanging="360"/>
+      </w:pPr>
+      <w:rPr>
+        <w:rFonts w:ascii="Courier New" w:hAnsi="Courier New" w:cs="Courier New" w:hint="default"/>
+      </w:rPr>
+    </w:lvl>
+    <w:lvl w:ilvl="5" w:tplc="04090005" w:tentative="1">
+      <w:start w:val="1"/>
+      <w:numFmt w:val="bullet"/>
+      <w:lvlText w:val=""/>
+      <w:lvlJc w:val="left"/>
+      <w:pPr>
+        <w:ind w:left="4320" w:hanging="360"/>
+      </w:pPr>
+      <w:rPr>
+        <w:rFonts w:ascii="Wingdings" w:hAnsi="Wingdings" w:hint="default"/>
+      </w:rPr>
+    </w:lvl>
+    <w:lvl w:ilvl="6" w:tplc="04090001" w:tentative="1">
+      <w:start w:val="1"/>
+      <w:numFmt w:val="bullet"/>
+      <w:lvlText w:val=""/>
+      <w:lvlJc w:val="left"/>
+      <w:pPr>
+        <w:ind w:left="5040" w:hanging="360"/>
+      </w:pPr>
+      <w:rPr>
+        <w:rFonts w:ascii="Symbol" w:hAnsi="Symbol" w:hint="default"/>
+      </w:rPr>
+    </w:lvl>
+    <w:lvl w:ilvl="7" w:tplc="04090003" w:tentative="1">
+      <w:start w:val="1"/>
+      <w:numFmt w:val="bullet"/>
+      <w:lvlText w:val="o"/>
+      <w:lvlJc w:val="left"/>
+      <w:pPr>
+        <w:ind w:left="5760" w:hanging="360"/>
+      </w:pPr>
+      <w:rPr>
+        <w:rFonts w:ascii="Courier New" w:hAnsi="Courier New" w:cs="Courier New" w:hint="default"/>
+      </w:rPr>
+    </w:lvl>
+    <w:lvl w:ilvl="8" w:tplc="04090005" w:tentative="1">
+      <w:start w:val="1"/>
+      <w:numFmt w:val="bullet"/>
+      <w:lvlText w:val=""/>
+      <w:lvlJc w:val="left"/>
+      <w:pPr>
+        <w:ind w:left="6480" w:hanging="360"/>
+      </w:pPr>
+      <w:rPr>
+        <w:rFonts w:ascii="Wingdings" w:hAnsi="Wingdings" w:hint="default"/>
+      </w:rPr>
+    </w:lvl>
+  </w:abstractNum>
+  <w:abstractNum w:abstractNumId="19" w15:restartNumberingAfterBreak="0">
     <w:nsid w:val="73474597"/>
     <w:multiLevelType w:val="hybridMultilevel"/>
     <w:tmpl w:val="C85E6B06"/>
@@ -8198,7 +8838,7 @@
       </w:rPr>
     </w:lvl>
   </w:abstractNum>
-  <w:abstractNum w:abstractNumId="16" w15:restartNumberingAfterBreak="0">
+  <w:abstractNum w:abstractNumId="20" w15:restartNumberingAfterBreak="0">
     <w:nsid w:val="7CF7704D"/>
     <w:multiLevelType w:val="hybridMultilevel"/>
     <w:tmpl w:val="17D80134"/>
@@ -8312,55 +8952,67 @@
     </w:lvl>
   </w:abstractNum>
   <w:num w:numId="1">
-    <w:abstractNumId w:val="8"/>
+    <w:abstractNumId w:val="11"/>
   </w:num>
   <w:num w:numId="2">
-    <w:abstractNumId w:val="14"/>
+    <w:abstractNumId w:val="17"/>
   </w:num>
   <w:num w:numId="3">
     <w:abstractNumId w:val="1"/>
   </w:num>
   <w:num w:numId="4">
+    <w:abstractNumId w:val="20"/>
+  </w:num>
+  <w:num w:numId="5">
     <w:abstractNumId w:val="16"/>
   </w:num>
-  <w:num w:numId="5">
+  <w:num w:numId="6">
+    <w:abstractNumId w:val="12"/>
+  </w:num>
+  <w:num w:numId="7">
+    <w:abstractNumId w:val="7"/>
+  </w:num>
+  <w:num w:numId="8">
+    <w:abstractNumId w:val="19"/>
+  </w:num>
+  <w:num w:numId="9">
+    <w:abstractNumId w:val="10"/>
+  </w:num>
+  <w:num w:numId="10">
+    <w:abstractNumId w:val="6"/>
+  </w:num>
+  <w:num w:numId="11">
+    <w:abstractNumId w:val="8"/>
+  </w:num>
+  <w:num w:numId="12">
     <w:abstractNumId w:val="13"/>
   </w:num>
-  <w:num w:numId="6">
-    <w:abstractNumId w:val="9"/>
+  <w:num w:numId="13">
+    <w:abstractNumId w:val="14"/>
   </w:num>
-  <w:num w:numId="7">
-    <w:abstractNumId w:val="4"/>
-  </w:num>
-  <w:num w:numId="8">
-    <w:abstractNumId w:val="15"/>
-  </w:num>
-  <w:num w:numId="9">
-    <w:abstractNumId w:val="7"/>
-  </w:num>
-  <w:num w:numId="10">
+  <w:num w:numId="14">
     <w:abstractNumId w:val="3"/>
   </w:num>
-  <w:num w:numId="11">
-    <w:abstractNumId w:val="5"/>
-  </w:num>
-  <w:num w:numId="12">
-    <w:abstractNumId w:val="10"/>
-  </w:num>
-  <w:num w:numId="13">
-    <w:abstractNumId w:val="11"/>
-  </w:num>
-  <w:num w:numId="14">
-    <w:abstractNumId w:val="2"/>
-  </w:num>
   <w:num w:numId="15">
-    <w:abstractNumId w:val="6"/>
+    <w:abstractNumId w:val="9"/>
   </w:num>
   <w:num w:numId="16">
     <w:abstractNumId w:val="0"/>
   </w:num>
   <w:num w:numId="17">
-    <w:abstractNumId w:val="12"/>
+    <w:abstractNumId w:val="15"/>
+  </w:num>
+  <w:num w:numId="18">
+    <w:abstractNumId w:val="2"/>
+  </w:num>
+  <w:num w:numId="19">
+    <w:abstractNumId w:val="5"/>
+  </w:num>
+  <w:num w:numId="20">
+    <w:abstractNumId w:val="18"/>
+  </w:num>
+  <w:num w:numId="21">
+    <w:abstractNumId w:val="4"/>
   </w:num>
 </w:numbering>
 </file>

</xml_diff>